<commit_message>
Update user to fit new database
</commit_message>
<xml_diff>
--- a/project.docx
+++ b/project.docx
@@ -2011,7 +2011,6 @@
     <w:p>
       <w:pPr>
         <w:rPr>
-          <w:rFonts w:hint="cs"/>
           <w:rtl/>
         </w:rPr>
       </w:pPr>
@@ -2043,6 +2042,7 @@
       <w:pPr>
         <w:pStyle w:val="-"/>
         <w:rPr>
+          <w:rFonts w:hint="cs"/>
           <w:sz w:val="28"/>
           <w:szCs w:val="28"/>
           <w:rtl/>
@@ -2131,29 +2131,64 @@
           <w:szCs w:val="28"/>
           <w:rtl/>
         </w:rPr>
-        <w:t xml:space="preserve"> הסיסמה המוצגת בתמונת ה</w:t>
-      </w:r>
-      <w:r>
-        <w:rPr>
-          <w:sz w:val="28"/>
-          <w:szCs w:val="28"/>
-        </w:rPr>
-        <w:t>captcha</w:t>
-      </w:r>
-      <w:r>
-        <w:rPr>
-          <w:rFonts w:hint="cs"/>
-          <w:sz w:val="28"/>
-          <w:szCs w:val="28"/>
-          <w:rtl/>
-        </w:rPr>
-        <w:t>.</w:t>
+        <w:t xml:space="preserve"> </w:t>
+      </w:r>
+      <w:r>
+        <w:rPr>
+          <w:rFonts w:hint="cs"/>
+          <w:sz w:val="28"/>
+          <w:szCs w:val="28"/>
+          <w:rtl/>
+        </w:rPr>
+        <w:t xml:space="preserve">סיסמת המשתמש, </w:t>
+      </w:r>
+      <w:r>
+        <w:rPr>
+          <w:sz w:val="28"/>
+          <w:szCs w:val="28"/>
+        </w:rPr>
+        <w:t>Hash</w:t>
+      </w:r>
+      <w:r>
+        <w:rPr>
+          <w:rFonts w:hint="cs"/>
+          <w:sz w:val="28"/>
+          <w:szCs w:val="28"/>
+          <w:rtl/>
+        </w:rPr>
+        <w:t xml:space="preserve"> קוד השרת שמופיע בתמונת ה-</w:t>
+      </w:r>
+      <w:r>
+        <w:rPr>
+          <w:sz w:val="28"/>
+          <w:szCs w:val="28"/>
+        </w:rPr>
+        <w:t>Captcha</w:t>
+      </w:r>
+      <w:r>
+        <w:rPr>
+          <w:rFonts w:hint="cs"/>
+          <w:sz w:val="28"/>
+          <w:szCs w:val="28"/>
+          <w:rtl/>
+        </w:rPr>
+        <w:t xml:space="preserve">, </w:t>
+      </w:r>
+      <w:r>
+        <w:rPr>
+          <w:rFonts w:hint="cs"/>
+          <w:sz w:val="28"/>
+          <w:szCs w:val="28"/>
+          <w:rtl/>
+        </w:rPr>
+        <w:t>שאלת הביטחון של המשתמש.</w:t>
       </w:r>
     </w:p>
     <w:p>
       <w:pPr>
         <w:pStyle w:val="-"/>
         <w:rPr>
+          <w:rFonts w:hint="cs"/>
           <w:sz w:val="28"/>
           <w:szCs w:val="28"/>
           <w:rtl/>

</xml_diff>

<commit_message>
Add vote count to database
</commit_message>
<xml_diff>
--- a/project.docx
+++ b/project.docx
@@ -777,26 +777,14 @@
         <w:t xml:space="preserve"> יקבל פיקסל לבן ו-</w:t>
       </w:r>
       <w:r>
-        <w:t xml:space="preserve">Share </w:t>
-      </w:r>
-      <w:proofErr w:type="gramStart"/>
-      <w:r>
-        <w:t xml:space="preserve">2 </w:t>
-      </w:r>
-      <w:r>
-        <w:rPr>
-          <w:rFonts w:hint="cs"/>
-          <w:rtl/>
-        </w:rPr>
-        <w:t xml:space="preserve"> יקבל</w:t>
-      </w:r>
-      <w:proofErr w:type="gramEnd"/>
-      <w:r>
-        <w:rPr>
-          <w:rFonts w:hint="cs"/>
-          <w:rtl/>
-        </w:rPr>
-        <w:t xml:space="preserve"> פיקסל שחור</w:t>
+        <w:t xml:space="preserve">Share 2 </w:t>
+      </w:r>
+      <w:r>
+        <w:rPr>
+          <w:rFonts w:hint="cs"/>
+          <w:rtl/>
+        </w:rPr>
+        <w:t xml:space="preserve"> יקבל פיקסל שחור</w:t>
       </w:r>
       <w:r>
         <w:rPr>
@@ -2042,7 +2030,6 @@
       <w:pPr>
         <w:pStyle w:val="-"/>
         <w:rPr>
-          <w:rFonts w:hint="cs"/>
           <w:sz w:val="28"/>
           <w:szCs w:val="28"/>
           <w:rtl/>
@@ -2188,7 +2175,6 @@
       <w:pPr>
         <w:pStyle w:val="-"/>
         <w:rPr>
-          <w:rFonts w:hint="cs"/>
           <w:sz w:val="28"/>
           <w:szCs w:val="28"/>
           <w:rtl/>
@@ -2514,6 +2500,15 @@
           <w:rtl/>
         </w:rPr>
         <w:t>שם, תיאור, כתובת לתמונה</w:t>
+      </w:r>
+      <w:r>
+        <w:rPr>
+          <w:rFonts w:hint="cs"/>
+          <w:sz w:val="28"/>
+          <w:szCs w:val="28"/>
+          <w:rtl/>
+        </w:rPr>
+        <w:t>, מספר ההצבעות</w:t>
       </w:r>
     </w:p>
     <w:sectPr>

</xml_diff>